<commit_message>
Added more comments to pathfinding code. Updated documentation.
</commit_message>
<xml_diff>
--- a/GameAI/pathfinding/Pathfinding/arch_doc.docx
+++ b/GameAI/pathfinding/Pathfinding/arch_doc.docx
@@ -1,6 +1,6 @@
 
 <file path=word/document.xml><?xml version="1.0" encoding="utf-8"?>
-<w:document xmlns:wpc="http://schemas.microsoft.com/office/word/2010/wordprocessingCanvas" xmlns:cx="http://schemas.microsoft.com/office/drawing/2014/chartex" xmlns:cx1="http://schemas.microsoft.com/office/drawing/2015/9/8/chartex" xmlns:mc="http://schemas.openxmlformats.org/markup-compatibility/2006" xmlns:o="urn:schemas-microsoft-com:office:office" xmlns:r="http://schemas.openxmlformats.org/officeDocument/2006/relationships" xmlns:m="http://schemas.openxmlformats.org/officeDocument/2006/math" xmlns:v="urn:schemas-microsoft-com:vml" xmlns:wp14="http://schemas.microsoft.com/office/word/2010/wordprocessingDrawing" xmlns:wp="http://schemas.openxmlformats.org/drawingml/2006/wordprocessingDrawing" xmlns:w10="urn:schemas-microsoft-com:office:word" xmlns:w="http://schemas.openxmlformats.org/wordprocessingml/2006/main" xmlns:w14="http://schemas.microsoft.com/office/word/2010/wordml" xmlns:w15="http://schemas.microsoft.com/office/word/2012/wordml" xmlns:w16se="http://schemas.microsoft.com/office/word/2015/wordml/symex" xmlns:wpg="http://schemas.microsoft.com/office/word/2010/wordprocessingGroup" xmlns:wpi="http://schemas.microsoft.com/office/word/2010/wordprocessingInk" xmlns:wne="http://schemas.microsoft.com/office/word/2006/wordml" xmlns:wps="http://schemas.microsoft.com/office/word/2010/wordprocessingShape" mc:Ignorable="w14 w15 w16se wp14">
+<w:document xmlns:wpc="http://schemas.microsoft.com/office/word/2010/wordprocessingCanvas" xmlns:mc="http://schemas.openxmlformats.org/markup-compatibility/2006" xmlns:o="urn:schemas-microsoft-com:office:office" xmlns:r="http://schemas.openxmlformats.org/officeDocument/2006/relationships" xmlns:m="http://schemas.openxmlformats.org/officeDocument/2006/math" xmlns:v="urn:schemas-microsoft-com:vml" xmlns:wp14="http://schemas.microsoft.com/office/word/2010/wordprocessingDrawing" xmlns:wp="http://schemas.openxmlformats.org/drawingml/2006/wordprocessingDrawing" xmlns:w10="urn:schemas-microsoft-com:office:word" xmlns:w="http://schemas.openxmlformats.org/wordprocessingml/2006/main" xmlns:w14="http://schemas.microsoft.com/office/word/2010/wordml" xmlns:w15="http://schemas.microsoft.com/office/word/2012/wordml" xmlns:wpg="http://schemas.microsoft.com/office/word/2010/wordprocessingGroup" xmlns:wpi="http://schemas.microsoft.com/office/word/2010/wordprocessingInk" xmlns:wne="http://schemas.microsoft.com/office/word/2006/wordml" xmlns:wps="http://schemas.microsoft.com/office/word/2010/wordprocessingShape" mc:Ignorable="w14 w15 wp14">
   <w:body>
     <w:p>
       <w:pPr>
@@ -15,8 +15,6 @@
         </w:rPr>
         <w:t>Assignment 4: Pathfinding</w:t>
       </w:r>
-      <w:bookmarkStart w:id="0" w:name="_GoBack"/>
-      <w:bookmarkEnd w:id="0"/>
     </w:p>
     <w:p>
       <w:pPr>
@@ -47,7 +45,19 @@
     </w:p>
     <w:p>
       <w:r>
-        <w:t>Both Algorithms begin at the start node, and expand through the grid space until the shortest path to the goal node is found.</w:t>
+        <w:t>Both a</w:t>
+      </w:r>
+      <w:r>
+        <w:t xml:space="preserve">lgorithms begin at the start node, and expand through the grid space </w:t>
+      </w:r>
+      <w:r>
+        <w:t>until reaching the goal</w:t>
+      </w:r>
+      <w:r>
+        <w:t>.</w:t>
+      </w:r>
+      <w:r>
+        <w:t xml:space="preserve"> Once it is found, the path is built backwards towards the start node.</w:t>
       </w:r>
     </w:p>
     <w:p>
@@ -57,7 +67,6 @@
           <w:rFonts w:asciiTheme="minorHAnsi" w:hAnsiTheme="minorHAnsi"/>
         </w:rPr>
       </w:pPr>
-      <w:proofErr w:type="spellStart"/>
       <w:r>
         <w:rPr>
           <w:rStyle w:val="Heading2Char"/>
@@ -65,27 +74,13 @@
         </w:rPr>
         <w:t>Dijkstra</w:t>
       </w:r>
-      <w:proofErr w:type="spellEnd"/>
-    </w:p>
-    <w:p>
-      <w:r>
-        <w:t>Breadth first search, ‘</w:t>
-      </w:r>
-      <w:proofErr w:type="spellStart"/>
-      <w:r>
-        <w:t>wavefront</w:t>
-      </w:r>
-      <w:proofErr w:type="spellEnd"/>
-      <w:r>
-        <w:t xml:space="preserve">’ that fills the area as it searches. Returns the shortest path upon completion. </w:t>
-      </w:r>
-      <w:proofErr w:type="gramStart"/>
-      <w:r>
-        <w:t>More costly</w:t>
-      </w:r>
-      <w:proofErr w:type="gramEnd"/>
-      <w:r>
-        <w:t xml:space="preserve"> than A* to run (in most cases), because of the lack of heuristic analysis.</w:t>
+    </w:p>
+    <w:p>
+      <w:r>
+        <w:t>Breadth first search, ‘wavefront’ that fills the area as it searches. More costly than A* to run (in most cases), because of the lack of heuristic analysis.</w:t>
+      </w:r>
+      <w:r>
+        <w:t xml:space="preserve"> Will search a lot more nodes, but gives a more reliable path (as far as shortest path computing is concerned).</w:t>
       </w:r>
     </w:p>
     <w:p>
@@ -100,42 +95,23 @@
           <w:rStyle w:val="Heading2Char"/>
           <w:rFonts w:asciiTheme="minorHAnsi" w:hAnsiTheme="minorHAnsi"/>
         </w:rPr>
-        <w:t>A* (</w:t>
-      </w:r>
-      <w:proofErr w:type="spellStart"/>
-      <w:r>
-        <w:rPr>
-          <w:rStyle w:val="Heading2Char"/>
-          <w:rFonts w:asciiTheme="minorHAnsi" w:hAnsiTheme="minorHAnsi"/>
-        </w:rPr>
-        <w:t>AStar</w:t>
-      </w:r>
-      <w:proofErr w:type="spellEnd"/>
-      <w:r>
-        <w:rPr>
-          <w:rStyle w:val="Heading2Char"/>
-          <w:rFonts w:asciiTheme="minorHAnsi" w:hAnsiTheme="minorHAnsi"/>
-        </w:rPr>
-        <w:t>)</w:t>
-      </w:r>
-      <w:proofErr w:type="spellStart"/>
-    </w:p>
-    <w:p>
-      <w:proofErr w:type="spellEnd"/>
-      <w:r>
-        <w:t xml:space="preserve">A* Implements similar behavior to </w:t>
-      </w:r>
-      <w:proofErr w:type="spellStart"/>
-      <w:r>
-        <w:t>Dijkstra</w:t>
-      </w:r>
-      <w:proofErr w:type="spellEnd"/>
-      <w:r>
-        <w:t>, but includes a heuristic analysis to prioritize specific nodes. This iteration of A* checks for the shortest Euclidian distance to the goal node, and puts the node at the end of that connection at the front of the ‘nodes to visit’ list. This way it is the next node</w:t>
-      </w:r>
-      <w:r>
-        <w:t xml:space="preserve"> evaluated, possibly saving time (by preventing the search of unnecessary nodes).</w:t>
-      </w:r>
+        <w:t>A* (AStar)</w:t>
+      </w:r>
+    </w:p>
+    <w:p>
+      <w:r>
+        <w:t xml:space="preserve">A* Implements similar behavior to Dijkstra, but includes a heuristic analysis to prioritize specific nodes. This iteration of A* </w:t>
+      </w:r>
+      <w:r>
+        <w:t>uses the Manhattan Distance heuristic, which is admissible. Since the grid provides equal weights to all of the nodes, I ignore the coefficient multiplying against the sum of the deltaX and deltaY (it would be 1). Code includes link to a reference on the heuristic.</w:t>
+      </w:r>
+    </w:p>
+    <w:p>
+      <w:r>
+        <w:t>A*’s benefit is that it explores fewer nodes than Dijkstra, but this is a trade-off for accuracy. The path returned by A* is not guaranteed to be the shortest path.</w:t>
+      </w:r>
+      <w:bookmarkStart w:id="0" w:name="_GoBack"/>
+      <w:bookmarkEnd w:id="0"/>
     </w:p>
     <w:p>
       <w:pPr>
@@ -144,48 +120,16 @@
           <w:rFonts w:asciiTheme="minorHAnsi" w:hAnsiTheme="minorHAnsi"/>
         </w:rPr>
       </w:pPr>
-      <w:proofErr w:type="spellStart"/>
       <w:r>
         <w:rPr>
           <w:rFonts w:asciiTheme="minorHAnsi" w:hAnsiTheme="minorHAnsi"/>
         </w:rPr>
-        <w:t>InputManager</w:t>
-      </w:r>
-      <w:proofErr w:type="spellEnd"/>
-      <w:r>
-        <w:rPr>
-          <w:rFonts w:asciiTheme="minorHAnsi" w:hAnsiTheme="minorHAnsi"/>
-        </w:rPr>
-        <w:t>/Messaging</w:t>
-      </w:r>
-    </w:p>
-    <w:p>
-      <w:r>
-        <w:t xml:space="preserve">The </w:t>
-      </w:r>
-      <w:proofErr w:type="spellStart"/>
-      <w:r>
-        <w:t>InputManager</w:t>
-      </w:r>
-      <w:proofErr w:type="spellEnd"/>
-      <w:r>
-        <w:t xml:space="preserve"> sends messages that affect the game state upon input. These messages are then handled by the message manager. This avoids direct linking from the </w:t>
-      </w:r>
-      <w:proofErr w:type="spellStart"/>
-      <w:r>
-        <w:t>InputManager</w:t>
-      </w:r>
-      <w:proofErr w:type="spellEnd"/>
-      <w:r>
-        <w:t xml:space="preserve"> to the Game/</w:t>
-      </w:r>
-      <w:proofErr w:type="spellStart"/>
-      <w:r>
-        <w:t>GameApp</w:t>
-      </w:r>
-      <w:proofErr w:type="spellEnd"/>
-      <w:r>
-        <w:t xml:space="preserve"> or other such code bases.</w:t>
+        <w:t>InputManager/Messaging</w:t>
+      </w:r>
+    </w:p>
+    <w:p>
+      <w:r>
+        <w:t>The InputManager sends messages that affect the game state upon input. These messages are then handled by the message manager. This avoids direct linking from the InputManager to the Game/GameApp or other such code bases.</w:t>
       </w:r>
     </w:p>
     <w:sectPr>
@@ -199,7 +143,7 @@
 </file>
 
 <file path=word/numbering.xml><?xml version="1.0" encoding="utf-8"?>
-<w:numbering xmlns:wpc="http://schemas.microsoft.com/office/word/2010/wordprocessingCanvas" xmlns:cx="http://schemas.microsoft.com/office/drawing/2014/chartex" xmlns:cx1="http://schemas.microsoft.com/office/drawing/2015/9/8/chartex" xmlns:mc="http://schemas.openxmlformats.org/markup-compatibility/2006" xmlns:o="urn:schemas-microsoft-com:office:office" xmlns:r="http://schemas.openxmlformats.org/officeDocument/2006/relationships" xmlns:m="http://schemas.openxmlformats.org/officeDocument/2006/math" xmlns:v="urn:schemas-microsoft-com:vml" xmlns:wp14="http://schemas.microsoft.com/office/word/2010/wordprocessingDrawing" xmlns:wp="http://schemas.openxmlformats.org/drawingml/2006/wordprocessingDrawing" xmlns:w10="urn:schemas-microsoft-com:office:word" xmlns:w="http://schemas.openxmlformats.org/wordprocessingml/2006/main" xmlns:w14="http://schemas.microsoft.com/office/word/2010/wordml" xmlns:w15="http://schemas.microsoft.com/office/word/2012/wordml" xmlns:w16se="http://schemas.microsoft.com/office/word/2015/wordml/symex" xmlns:wpg="http://schemas.microsoft.com/office/word/2010/wordprocessingGroup" xmlns:wpi="http://schemas.microsoft.com/office/word/2010/wordprocessingInk" xmlns:wne="http://schemas.microsoft.com/office/word/2006/wordml" xmlns:wps="http://schemas.microsoft.com/office/word/2010/wordprocessingShape" mc:Ignorable="w14 w15 w16se wp14">
+<w:numbering xmlns:wpc="http://schemas.microsoft.com/office/word/2010/wordprocessingCanvas" xmlns:mc="http://schemas.openxmlformats.org/markup-compatibility/2006" xmlns:o="urn:schemas-microsoft-com:office:office" xmlns:r="http://schemas.openxmlformats.org/officeDocument/2006/relationships" xmlns:m="http://schemas.openxmlformats.org/officeDocument/2006/math" xmlns:v="urn:schemas-microsoft-com:vml" xmlns:wp14="http://schemas.microsoft.com/office/word/2010/wordprocessingDrawing" xmlns:wp="http://schemas.openxmlformats.org/drawingml/2006/wordprocessingDrawing" xmlns:w10="urn:schemas-microsoft-com:office:word" xmlns:w="http://schemas.openxmlformats.org/wordprocessingml/2006/main" xmlns:w14="http://schemas.microsoft.com/office/word/2010/wordml" xmlns:w15="http://schemas.microsoft.com/office/word/2012/wordml" xmlns:wpg="http://schemas.microsoft.com/office/word/2010/wordprocessingGroup" xmlns:wpi="http://schemas.microsoft.com/office/word/2010/wordprocessingInk" xmlns:wne="http://schemas.microsoft.com/office/word/2006/wordml" xmlns:wps="http://schemas.microsoft.com/office/word/2010/wordprocessingShape" mc:Ignorable="w14 w15 wp14">
   <w:abstractNum w:abstractNumId="0" w15:restartNumberingAfterBreak="0">
     <w:nsid w:val="587C5243"/>
     <w:multiLevelType w:val="hybridMultilevel"/>
@@ -319,7 +263,7 @@
 </file>
 
 <file path=word/styles.xml><?xml version="1.0" encoding="utf-8"?>
-<w:styles xmlns:mc="http://schemas.openxmlformats.org/markup-compatibility/2006" xmlns:r="http://schemas.openxmlformats.org/officeDocument/2006/relationships" xmlns:w="http://schemas.openxmlformats.org/wordprocessingml/2006/main" xmlns:w14="http://schemas.microsoft.com/office/word/2010/wordml" xmlns:w15="http://schemas.microsoft.com/office/word/2012/wordml" xmlns:w16se="http://schemas.microsoft.com/office/word/2015/wordml/symex" mc:Ignorable="w14 w15 w16se">
+<w:styles xmlns:mc="http://schemas.openxmlformats.org/markup-compatibility/2006" xmlns:r="http://schemas.openxmlformats.org/officeDocument/2006/relationships" xmlns:w="http://schemas.openxmlformats.org/wordprocessingml/2006/main" xmlns:w14="http://schemas.microsoft.com/office/word/2010/wordml" xmlns:w15="http://schemas.microsoft.com/office/word/2012/wordml" mc:Ignorable="w14 w15">
   <w:docDefaults>
     <w:rPrDefault>
       <w:rPr>

</xml_diff>